<commit_message>
Update Class 2 Pandemic Exercises.docx
</commit_message>
<xml_diff>
--- a/Class materials/Class 2/Class 2 Pandemic Exercises.docx
+++ b/Class materials/Class 2/Class 2 Pandemic Exercises.docx
@@ -488,31 +488,7 @@
         <w:rPr>
           <w:lang w:val="en-US"/>
         </w:rPr>
-        <w:t>[</w:t>
-      </w:r>
-      <w:r>
-        <w:rPr>
-          <w:lang w:val="en-US"/>
-        </w:rPr>
-        <w:t xml:space="preserve">P, </w:t>
-      </w:r>
-      <w:r>
-        <w:rPr>
-          <w:lang w:val="en-US"/>
-        </w:rPr>
-        <w:t>N,</w:t>
-      </w:r>
-      <w:r>
-        <w:rPr>
-          <w:lang w:val="en-US"/>
-        </w:rPr>
-        <w:t xml:space="preserve"> N, P, N, P, P, N, N, N, P, N, N, N, N, P, P, N, N, N</w:t>
-      </w:r>
-      <w:r>
-        <w:rPr>
-          <w:lang w:val="en-US"/>
-        </w:rPr>
-        <w:t>]</w:t>
+        <w:t>[P, N, N, P, N, P, P, N, N, N, P, N, N, N, N, P, P, N, N, N]</w:t>
       </w:r>
     </w:p>
     <w:p>
@@ -616,7 +592,19 @@
         <w:rPr>
           <w:lang w:val="en-US"/>
         </w:rPr>
-        <w:t xml:space="preserve">The government says that they find probability distributions difficult to understand. They ask you to provide them with a confidence interval of 95% within which the </w:t>
+        <w:t xml:space="preserve">The government says that they find probability distributions difficult to </w:t>
+      </w:r>
+      <w:r>
+        <w:rPr>
+          <w:lang w:val="en-US"/>
+        </w:rPr>
+        <w:t>use</w:t>
+      </w:r>
+      <w:r>
+        <w:rPr>
+          <w:lang w:val="en-US"/>
+        </w:rPr>
+        <w:t xml:space="preserve">. They ask you to provide them with a confidence interval of 95% within which the </w:t>
       </w:r>
       <w:r>
         <w:rPr>
@@ -686,7 +674,31 @@
         <w:rPr>
           <w:lang w:val="en-US"/>
         </w:rPr>
-        <w:t xml:space="preserve"> to understand. It doesn't fit in a flyer, and it looks like the government doesn't know what they're doing. They want a point estimate instead. Give them </w:t>
+        <w:t xml:space="preserve"> to </w:t>
+      </w:r>
+      <w:r>
+        <w:rPr>
+          <w:lang w:val="en-US"/>
+        </w:rPr>
+        <w:t>read</w:t>
+      </w:r>
+      <w:r>
+        <w:rPr>
+          <w:lang w:val="en-US"/>
+        </w:rPr>
+        <w:t xml:space="preserve">. </w:t>
+      </w:r>
+      <w:r>
+        <w:rPr>
+          <w:lang w:val="en-US"/>
+        </w:rPr>
+        <w:t>In addition, they are so wide that</w:t>
+      </w:r>
+      <w:r>
+        <w:rPr>
+          <w:lang w:val="en-US"/>
+        </w:rPr>
+        <w:t xml:space="preserve"> it looks like the government doesn't know what they're doing. They want a point estimate instead. Give them </w:t>
       </w:r>
       <w:r>
         <w:rPr>
@@ -796,23 +808,19 @@
           <w:lang w:val="en-US"/>
         </w:rPr>
       </w:pPr>
-      <w:r>
-        <w:rPr>
-          <w:lang w:val="en-US"/>
-        </w:rPr>
-        <w:t xml:space="preserve">Some time passes. </w:t>
-      </w:r>
-      <w:r>
-        <w:rPr>
-          <w:lang w:val="en-US"/>
-        </w:rPr>
-        <w:t>A</w:t>
-      </w:r>
-      <w:r>
-        <w:rPr>
-          <w:lang w:val="en-US"/>
-        </w:rPr>
-        <w:t xml:space="preserve"> big company gathers a lot of data, and can determine, with very high confidence they say, the probability of testing positive with the current test.</w:t>
+      <w:proofErr w:type="gramStart"/>
+      <w:r>
+        <w:rPr>
+          <w:lang w:val="en-US"/>
+        </w:rPr>
+        <w:t>Months</w:t>
+      </w:r>
+      <w:proofErr w:type="gramEnd"/>
+      <w:r>
+        <w:rPr>
+          <w:lang w:val="en-US"/>
+        </w:rPr>
+        <w:t xml:space="preserve"> pass.</w:t>
       </w:r>
       <w:r>
         <w:rPr>
@@ -824,19 +832,61 @@
         <w:rPr>
           <w:lang w:val="en-US"/>
         </w:rPr>
-        <w:t>The probabilities</w:t>
-      </w:r>
-      <w:r>
-        <w:rPr>
-          <w:lang w:val="en-US"/>
-        </w:rPr>
-        <w:t xml:space="preserve"> (as point estimates)</w:t>
-      </w:r>
-      <w:r>
-        <w:rPr>
-          <w:lang w:val="en-US"/>
-        </w:rPr>
-        <w:t xml:space="preserve"> turn out to be:</w:t>
+        <w:t>Thousands of people are tested by the wizards of the world governments. A</w:t>
+      </w:r>
+      <w:r>
+        <w:rPr>
+          <w:lang w:val="en-US"/>
+        </w:rPr>
+        <w:t xml:space="preserve"> </w:t>
+      </w:r>
+      <w:r>
+        <w:rPr>
+          <w:lang w:val="en-US"/>
+        </w:rPr>
+        <w:t>fancy</w:t>
+      </w:r>
+      <w:r>
+        <w:rPr>
+          <w:lang w:val="en-US"/>
+        </w:rPr>
+        <w:t xml:space="preserve"> company </w:t>
+      </w:r>
+      <w:r>
+        <w:rPr>
+          <w:lang w:val="en-US"/>
+        </w:rPr>
+        <w:t>analyses the data</w:t>
+      </w:r>
+      <w:r>
+        <w:rPr>
+          <w:lang w:val="en-US"/>
+        </w:rPr>
+        <w:t>, and determine, with very high confidence they say, the probability of testing positive with the current test.</w:t>
+      </w:r>
+      <w:r>
+        <w:rPr>
+          <w:lang w:val="en-US"/>
+        </w:rPr>
+        <w:t xml:space="preserve"> </w:t>
+      </w:r>
+      <w:r>
+        <w:rPr>
+          <w:lang w:val="en-US"/>
+        </w:rPr>
+        <w:t>The</w:t>
+      </w:r>
+      <w:r>
+        <w:rPr>
+          <w:lang w:val="en-US"/>
+        </w:rPr>
+        <w:t>y give the following point estimates</w:t>
+      </w:r>
+      <w:r>
+        <w:rPr>
+          <w:lang w:val="en-US"/>
+        </w:rPr>
+        <w:t>:</w:t>
       </w:r>
     </w:p>
     <w:p>
@@ -982,7 +1032,19 @@
         <w:rPr>
           <w:lang w:val="en-US"/>
         </w:rPr>
-        <w:t>are sitting in your dark cellar room, when you receive a positive test result on your phone.</w:t>
+        <w:t>are sitting in your dark cellar room,</w:t>
+      </w:r>
+      <w:r>
+        <w:rPr>
+          <w:lang w:val="en-US"/>
+        </w:rPr>
+        <w:t xml:space="preserve"> trying to come up with an apology to the Danish government,</w:t>
+      </w:r>
+      <w:r>
+        <w:rPr>
+          <w:lang w:val="en-US"/>
+        </w:rPr>
+        <w:t xml:space="preserve"> when you receive a positive test result on your phone.</w:t>
       </w:r>
       <w:r>
         <w:rPr>
@@ -1047,6 +1109,12 @@
           <w:lang w:val="en-US"/>
         </w:rPr>
         <w:t xml:space="preserve"> equally likely to be infected or not</w:t>
+      </w:r>
+      <w:r>
+        <w:rPr>
+          <w:lang w:val="en-US"/>
+        </w:rPr>
+        <w:t xml:space="preserve"> to be</w:t>
       </w:r>
       <w:r>
         <w:rPr>

</xml_diff>